<commit_message>
Chandeg first trigger and report
</commit_message>
<xml_diff>
--- a/lab6/Отчет_6_Раскин.docx
+++ b/lab6/Отчет_6_Раскин.docx
@@ -866,21 +866,105 @@
           <w:sz w:val="28"/>
           <w:szCs w:val="28"/>
         </w:rPr>
-        <w:t>созданной для теста данного триггера, чтобы не испортить одну из таблиц БД:</w:t>
-      </w:r>
-    </w:p>
-    <w:p>
-      <w:pPr>
-        <w:pBdr>
-          <w:top w:val="single" w:sz="4" w:space="1" w:color="auto"/>
-          <w:left w:val="single" w:sz="4" w:space="4" w:color="auto"/>
-          <w:bottom w:val="single" w:sz="4" w:space="1" w:color="auto"/>
-          <w:right w:val="single" w:sz="4" w:space="4" w:color="auto"/>
-        </w:pBdr>
-        <w:autoSpaceDE w:val="0"/>
-        <w:autoSpaceDN w:val="0"/>
-        <w:adjustRightInd w:val="0"/>
-        <w:spacing w:after="0" w:line="240" w:lineRule="auto"/>
+        <w:t>созданной для теста данного триггера, чтобы не испортить одну из таблиц БД</w:t>
+      </w:r>
+      <w:r>
+        <w:rPr>
+          <w:rFonts w:ascii="Times New Roman" w:hAnsi="Times New Roman" w:cs="Times New Roman"/>
+          <w:sz w:val="28"/>
+          <w:szCs w:val="28"/>
+        </w:rPr>
+        <w:t xml:space="preserve">(Для </w:t>
+      </w:r>
+      <w:r>
+        <w:rPr>
+          <w:rFonts w:ascii="Times New Roman" w:hAnsi="Times New Roman" w:cs="Times New Roman"/>
+          <w:sz w:val="28"/>
+          <w:szCs w:val="28"/>
+        </w:rPr>
+        <w:t>избежания</w:t>
+      </w:r>
+      <w:r>
+        <w:rPr>
+          <w:rFonts w:ascii="Times New Roman" w:hAnsi="Times New Roman" w:cs="Times New Roman"/>
+          <w:sz w:val="28"/>
+          <w:szCs w:val="28"/>
+        </w:rPr>
+        <w:t xml:space="preserve"> ошибок</w:t>
+      </w:r>
+      <w:r>
+        <w:rPr>
+          <w:rFonts w:ascii="Times New Roman" w:hAnsi="Times New Roman" w:cs="Times New Roman"/>
+          <w:sz w:val="28"/>
+          <w:szCs w:val="28"/>
+        </w:rPr>
+        <w:t xml:space="preserve">, вместо получения максимального значения из </w:t>
+      </w:r>
+      <w:r>
+        <w:rPr>
+          <w:rFonts w:ascii="Times New Roman" w:hAnsi="Times New Roman" w:cs="Times New Roman"/>
+          <w:sz w:val="28"/>
+          <w:szCs w:val="28"/>
+          <w:lang w:val="en-US"/>
+        </w:rPr>
+        <w:t xml:space="preserve">ID  </w:t>
+      </w:r>
+      <w:r>
+        <w:rPr>
+          <w:rFonts w:ascii="Times New Roman" w:hAnsi="Times New Roman" w:cs="Times New Roman"/>
+          <w:sz w:val="28"/>
+          <w:szCs w:val="28"/>
+        </w:rPr>
+        <w:t>таблицы будем использовать генератор)</w:t>
+      </w:r>
+      <w:r>
+        <w:rPr>
+          <w:rFonts w:ascii="Times New Roman" w:hAnsi="Times New Roman" w:cs="Times New Roman"/>
+          <w:sz w:val="28"/>
+          <w:szCs w:val="28"/>
+        </w:rPr>
+        <w:t>:</w:t>
+      </w:r>
+    </w:p>
+    <w:p>
+      <w:pPr>
+        <w:pStyle w:val="a3"/>
+        <w:rPr>
+          <w:rFonts w:ascii="Times New Roman" w:hAnsi="Times New Roman" w:cs="Times New Roman"/>
+          <w:sz w:val="28"/>
+          <w:szCs w:val="28"/>
+        </w:rPr>
+      </w:pPr>
+    </w:p>
+    <w:p>
+      <w:pPr>
+        <w:pStyle w:val="a3"/>
+        <w:pBdr>
+          <w:top w:val="single" w:sz="4" w:space="1" w:color="auto"/>
+          <w:left w:val="single" w:sz="4" w:space="4" w:color="auto"/>
+          <w:bottom w:val="single" w:sz="4" w:space="1" w:color="auto"/>
+          <w:right w:val="single" w:sz="4" w:space="4" w:color="auto"/>
+        </w:pBdr>
+        <w:rPr>
+          <w:rFonts w:ascii="Courier New" w:hAnsi="Courier New" w:cs="Courier New"/>
+        </w:rPr>
+      </w:pPr>
+      <w:r>
+        <w:rPr>
+          <w:rFonts w:ascii="Courier New" w:hAnsi="Courier New" w:cs="Courier New"/>
+        </w:rPr>
+        <w:t>--create generator incr;</w:t>
+      </w:r>
+    </w:p>
+    <w:p>
+      <w:pPr>
+        <w:pStyle w:val="a3"/>
+        <w:pBdr>
+          <w:top w:val="single" w:sz="4" w:space="1" w:color="auto"/>
+          <w:left w:val="single" w:sz="4" w:space="4" w:color="auto"/>
+          <w:bottom w:val="single" w:sz="4" w:space="1" w:color="auto"/>
+          <w:right w:val="single" w:sz="4" w:space="4" w:color="auto"/>
+        </w:pBdr>
         <w:rPr>
           <w:rFonts w:ascii="Courier New" w:hAnsi="Courier New" w:cs="Courier New"/>
         </w:rPr>
@@ -894,48 +978,253 @@
     </w:p>
     <w:p>
       <w:pPr>
-        <w:pBdr>
-          <w:top w:val="single" w:sz="4" w:space="1" w:color="auto"/>
-          <w:left w:val="single" w:sz="4" w:space="4" w:color="auto"/>
-          <w:bottom w:val="single" w:sz="4" w:space="1" w:color="auto"/>
-          <w:right w:val="single" w:sz="4" w:space="4" w:color="auto"/>
-        </w:pBdr>
-        <w:autoSpaceDE w:val="0"/>
-        <w:autoSpaceDN w:val="0"/>
-        <w:adjustRightInd w:val="0"/>
-        <w:spacing w:after="0" w:line="240" w:lineRule="auto"/>
-        <w:rPr>
-          <w:rFonts w:ascii="Courier New" w:hAnsi="Courier New" w:cs="Courier New"/>
-        </w:rPr>
-      </w:pPr>
-      <w:r>
-        <w:rPr>
-          <w:rFonts w:ascii="Courier New" w:hAnsi="Courier New" w:cs="Courier New"/>
-        </w:rPr>
-        <w:t>CREATE OR ALTER trigger auto_incr for test</w:t>
-      </w:r>
-    </w:p>
-    <w:p>
-      <w:pPr>
-        <w:pBdr>
-          <w:top w:val="single" w:sz="4" w:space="1" w:color="auto"/>
-          <w:left w:val="single" w:sz="4" w:space="4" w:color="auto"/>
-          <w:bottom w:val="single" w:sz="4" w:space="1" w:color="auto"/>
-          <w:right w:val="single" w:sz="4" w:space="4" w:color="auto"/>
-        </w:pBdr>
-        <w:autoSpaceDE w:val="0"/>
-        <w:autoSpaceDN w:val="0"/>
-        <w:adjustRightInd w:val="0"/>
-        <w:spacing w:after="0" w:line="240" w:lineRule="auto"/>
-        <w:rPr>
-          <w:rFonts w:ascii="Courier New" w:hAnsi="Courier New" w:cs="Courier New"/>
-        </w:rPr>
-      </w:pPr>
-      <w:r>
-        <w:rPr>
-          <w:rFonts w:ascii="Courier New" w:hAnsi="Courier New" w:cs="Courier New"/>
-        </w:rPr>
-        <w:t>active before insert</w:t>
+        <w:pStyle w:val="a3"/>
+        <w:pBdr>
+          <w:top w:val="single" w:sz="4" w:space="1" w:color="auto"/>
+          <w:left w:val="single" w:sz="4" w:space="4" w:color="auto"/>
+          <w:bottom w:val="single" w:sz="4" w:space="1" w:color="auto"/>
+          <w:right w:val="single" w:sz="4" w:space="4" w:color="auto"/>
+        </w:pBdr>
+        <w:rPr>
+          <w:rFonts w:ascii="Courier New" w:hAnsi="Courier New" w:cs="Courier New"/>
+        </w:rPr>
+      </w:pPr>
+      <w:r>
+        <w:rPr>
+          <w:rFonts w:ascii="Courier New" w:hAnsi="Courier New" w:cs="Courier New"/>
+        </w:rPr>
+        <w:t>create or alter trigger auto_incr for TEST before insert</w:t>
+      </w:r>
+    </w:p>
+    <w:p>
+      <w:pPr>
+        <w:pStyle w:val="a3"/>
+        <w:pBdr>
+          <w:top w:val="single" w:sz="4" w:space="1" w:color="auto"/>
+          <w:left w:val="single" w:sz="4" w:space="4" w:color="auto"/>
+          <w:bottom w:val="single" w:sz="4" w:space="1" w:color="auto"/>
+          <w:right w:val="single" w:sz="4" w:space="4" w:color="auto"/>
+        </w:pBdr>
+        <w:rPr>
+          <w:rFonts w:ascii="Courier New" w:hAnsi="Courier New" w:cs="Courier New"/>
+        </w:rPr>
+      </w:pPr>
+      <w:r>
+        <w:rPr>
+          <w:rFonts w:ascii="Courier New" w:hAnsi="Courier New" w:cs="Courier New"/>
+        </w:rPr>
+        <w:t>as</w:t>
+      </w:r>
+    </w:p>
+    <w:p>
+      <w:pPr>
+        <w:pStyle w:val="a3"/>
+        <w:pBdr>
+          <w:top w:val="single" w:sz="4" w:space="1" w:color="auto"/>
+          <w:left w:val="single" w:sz="4" w:space="4" w:color="auto"/>
+          <w:bottom w:val="single" w:sz="4" w:space="1" w:color="auto"/>
+          <w:right w:val="single" w:sz="4" w:space="4" w:color="auto"/>
+        </w:pBdr>
+        <w:rPr>
+          <w:rFonts w:ascii="Courier New" w:hAnsi="Courier New" w:cs="Courier New"/>
+        </w:rPr>
+      </w:pPr>
+      <w:r>
+        <w:rPr>
+          <w:rFonts w:ascii="Courier New" w:hAnsi="Courier New" w:cs="Courier New"/>
+        </w:rPr>
+        <w:t>begin</w:t>
+      </w:r>
+    </w:p>
+    <w:p>
+      <w:pPr>
+        <w:pStyle w:val="a3"/>
+        <w:pBdr>
+          <w:top w:val="single" w:sz="4" w:space="1" w:color="auto"/>
+          <w:left w:val="single" w:sz="4" w:space="4" w:color="auto"/>
+          <w:bottom w:val="single" w:sz="4" w:space="1" w:color="auto"/>
+          <w:right w:val="single" w:sz="4" w:space="4" w:color="auto"/>
+        </w:pBdr>
+        <w:rPr>
+          <w:rFonts w:ascii="Courier New" w:hAnsi="Courier New" w:cs="Courier New"/>
+        </w:rPr>
+      </w:pPr>
+      <w:r>
+        <w:rPr>
+          <w:rFonts w:ascii="Courier New" w:hAnsi="Courier New" w:cs="Courier New"/>
+        </w:rPr>
+        <w:t xml:space="preserve"> new.id = gen_id(incr,1);</w:t>
+      </w:r>
+    </w:p>
+    <w:p>
+      <w:pPr>
+        <w:pStyle w:val="a3"/>
+        <w:pBdr>
+          <w:top w:val="single" w:sz="4" w:space="1" w:color="auto"/>
+          <w:left w:val="single" w:sz="4" w:space="4" w:color="auto"/>
+          <w:bottom w:val="single" w:sz="4" w:space="1" w:color="auto"/>
+          <w:right w:val="single" w:sz="4" w:space="4" w:color="auto"/>
+        </w:pBdr>
+        <w:rPr>
+          <w:rFonts w:ascii="Courier New" w:hAnsi="Courier New" w:cs="Courier New"/>
+        </w:rPr>
+      </w:pPr>
+      <w:r>
+        <w:rPr>
+          <w:rFonts w:ascii="Courier New" w:hAnsi="Courier New" w:cs="Courier New"/>
+        </w:rPr>
+        <w:t xml:space="preserve"> end^</w:t>
+      </w:r>
+    </w:p>
+    <w:p>
+      <w:pPr>
+        <w:pStyle w:val="a3"/>
+        <w:pBdr>
+          <w:top w:val="single" w:sz="4" w:space="1" w:color="auto"/>
+          <w:left w:val="single" w:sz="4" w:space="4" w:color="auto"/>
+          <w:bottom w:val="single" w:sz="4" w:space="1" w:color="auto"/>
+          <w:right w:val="single" w:sz="4" w:space="4" w:color="auto"/>
+        </w:pBdr>
+        <w:rPr>
+          <w:rFonts w:ascii="Courier New" w:hAnsi="Courier New" w:cs="Courier New"/>
+        </w:rPr>
+      </w:pPr>
+    </w:p>
+    <w:p>
+      <w:pPr>
+        <w:pStyle w:val="a3"/>
+        <w:pBdr>
+          <w:top w:val="single" w:sz="4" w:space="1" w:color="auto"/>
+          <w:left w:val="single" w:sz="4" w:space="4" w:color="auto"/>
+          <w:bottom w:val="single" w:sz="4" w:space="1" w:color="auto"/>
+          <w:right w:val="single" w:sz="4" w:space="4" w:color="auto"/>
+        </w:pBdr>
+        <w:rPr>
+          <w:rFonts w:ascii="Courier New" w:hAnsi="Courier New" w:cs="Courier New"/>
+        </w:rPr>
+      </w:pPr>
+      <w:r>
+        <w:rPr>
+          <w:rFonts w:ascii="Courier New" w:hAnsi="Courier New" w:cs="Courier New"/>
+        </w:rPr>
+        <w:t>set term ;^</w:t>
+      </w:r>
+    </w:p>
+    <w:p>
+      <w:pPr>
+        <w:pStyle w:val="a3"/>
+        <w:rPr>
+          <w:rFonts w:ascii="Courier New" w:hAnsi="Courier New" w:cs="Courier New"/>
+        </w:rPr>
+      </w:pPr>
+    </w:p>
+    <w:p>
+      <w:pPr>
+        <w:pStyle w:val="a3"/>
+        <w:rPr>
+          <w:rFonts w:ascii="Courier New" w:hAnsi="Courier New" w:cs="Courier New"/>
+        </w:rPr>
+      </w:pPr>
+    </w:p>
+    <w:p>
+      <w:pPr>
+        <w:pStyle w:val="a3"/>
+      </w:pPr>
+    </w:p>
+    <w:p>
+      <w:pPr>
+        <w:pStyle w:val="a3"/>
+        <w:rPr>
+          <w:rFonts w:ascii="Times New Roman" w:hAnsi="Times New Roman" w:cs="Times New Roman"/>
+          <w:sz w:val="28"/>
+          <w:szCs w:val="28"/>
+        </w:rPr>
+      </w:pPr>
+      <w:r>
+        <w:rPr>
+          <w:rFonts w:ascii="Times New Roman" w:hAnsi="Times New Roman" w:cs="Times New Roman"/>
+          <w:sz w:val="28"/>
+          <w:szCs w:val="28"/>
+        </w:rPr>
+        <w:t xml:space="preserve">Затем был создан триггер для контроля целостности данных в подчиненной таблице при удалении/изменении записей в главной таблице </w:t>
+      </w:r>
+      <w:r>
+        <w:rPr>
+          <w:rFonts w:ascii="Times New Roman" w:hAnsi="Times New Roman" w:cs="Times New Roman"/>
+          <w:sz w:val="28"/>
+          <w:szCs w:val="28"/>
+          <w:lang w:val="en-US"/>
+        </w:rPr>
+        <w:t>Developers</w:t>
+      </w:r>
+    </w:p>
+    <w:p>
+      <w:pPr>
+        <w:pBdr>
+          <w:top w:val="single" w:sz="4" w:space="1" w:color="auto"/>
+          <w:left w:val="single" w:sz="4" w:space="4" w:color="auto"/>
+          <w:bottom w:val="single" w:sz="4" w:space="1" w:color="auto"/>
+          <w:right w:val="single" w:sz="4" w:space="4" w:color="auto"/>
+        </w:pBdr>
+        <w:autoSpaceDE w:val="0"/>
+        <w:autoSpaceDN w:val="0"/>
+        <w:adjustRightInd w:val="0"/>
+        <w:spacing w:after="0" w:line="240" w:lineRule="auto"/>
+        <w:rPr>
+          <w:rFonts w:ascii="Courier New" w:hAnsi="Courier New" w:cs="Courier New"/>
+        </w:rPr>
+      </w:pPr>
+      <w:r>
+        <w:rPr>
+          <w:rFonts w:ascii="Courier New" w:hAnsi="Courier New" w:cs="Courier New"/>
+        </w:rPr>
+        <w:t>set term ^;</w:t>
+      </w:r>
+    </w:p>
+    <w:p>
+      <w:pPr>
+        <w:pBdr>
+          <w:top w:val="single" w:sz="4" w:space="1" w:color="auto"/>
+          <w:left w:val="single" w:sz="4" w:space="4" w:color="auto"/>
+          <w:bottom w:val="single" w:sz="4" w:space="1" w:color="auto"/>
+          <w:right w:val="single" w:sz="4" w:space="4" w:color="auto"/>
+        </w:pBdr>
+        <w:autoSpaceDE w:val="0"/>
+        <w:autoSpaceDN w:val="0"/>
+        <w:adjustRightInd w:val="0"/>
+        <w:spacing w:after="0" w:line="240" w:lineRule="auto"/>
+        <w:rPr>
+          <w:rFonts w:ascii="Courier New" w:hAnsi="Courier New" w:cs="Courier New"/>
+        </w:rPr>
+      </w:pPr>
+      <w:r>
+        <w:rPr>
+          <w:rFonts w:ascii="Courier New" w:hAnsi="Courier New" w:cs="Courier New"/>
+        </w:rPr>
+        <w:t>CREATE OR ALTER trigger Control for developers</w:t>
+      </w:r>
+    </w:p>
+    <w:p>
+      <w:pPr>
+        <w:pBdr>
+          <w:top w:val="single" w:sz="4" w:space="1" w:color="auto"/>
+          <w:left w:val="single" w:sz="4" w:space="4" w:color="auto"/>
+          <w:bottom w:val="single" w:sz="4" w:space="1" w:color="auto"/>
+          <w:right w:val="single" w:sz="4" w:space="4" w:color="auto"/>
+        </w:pBdr>
+        <w:autoSpaceDE w:val="0"/>
+        <w:autoSpaceDN w:val="0"/>
+        <w:adjustRightInd w:val="0"/>
+        <w:spacing w:after="0" w:line="240" w:lineRule="auto"/>
+        <w:rPr>
+          <w:rFonts w:ascii="Courier New" w:hAnsi="Courier New" w:cs="Courier New"/>
+        </w:rPr>
+      </w:pPr>
+      <w:r>
+        <w:rPr>
+          <w:rFonts w:ascii="Courier New" w:hAnsi="Courier New" w:cs="Courier New"/>
+        </w:rPr>
+        <w:t>active before delete or update</w:t>
       </w:r>
     </w:p>
     <w:p>
@@ -981,6 +1270,7 @@
         <w:rPr>
           <w:rFonts w:ascii="Courier New" w:hAnsi="Courier New" w:cs="Courier New"/>
         </w:rPr>
+        <w:lastRenderedPageBreak/>
         <w:t>begin</w:t>
       </w:r>
     </w:p>
@@ -1004,30 +1294,36 @@
         <w:rPr>
           <w:rFonts w:ascii="Courier New" w:hAnsi="Courier New" w:cs="Courier New"/>
         </w:rPr>
-        <w:t xml:space="preserve">    select max(test.id) from test into new.id;</w:t>
-      </w:r>
-    </w:p>
-    <w:p>
-      <w:pPr>
-        <w:pBdr>
-          <w:top w:val="single" w:sz="4" w:space="1" w:color="auto"/>
-          <w:left w:val="single" w:sz="4" w:space="4" w:color="auto"/>
-          <w:bottom w:val="single" w:sz="4" w:space="1" w:color="auto"/>
-          <w:right w:val="single" w:sz="4" w:space="4" w:color="auto"/>
-        </w:pBdr>
-        <w:autoSpaceDE w:val="0"/>
-        <w:autoSpaceDN w:val="0"/>
-        <w:adjustRightInd w:val="0"/>
-        <w:spacing w:after="0" w:line="240" w:lineRule="auto"/>
-        <w:rPr>
-          <w:rFonts w:ascii="Courier New" w:hAnsi="Courier New" w:cs="Courier New"/>
-        </w:rPr>
-      </w:pPr>
-      <w:r>
-        <w:rPr>
-          <w:rFonts w:ascii="Courier New" w:hAnsi="Courier New" w:cs="Courier New"/>
-        </w:rPr>
-        <w:t xml:space="preserve">    new.id = new.id + 1;</w:t>
+        <w:t xml:space="preserve">    if (OLD.id in (select games.dev_id from games)) then</w:t>
+      </w:r>
+    </w:p>
+    <w:p>
+      <w:pPr>
+        <w:pBdr>
+          <w:top w:val="single" w:sz="4" w:space="1" w:color="auto"/>
+          <w:left w:val="single" w:sz="4" w:space="4" w:color="auto"/>
+          <w:bottom w:val="single" w:sz="4" w:space="1" w:color="auto"/>
+          <w:right w:val="single" w:sz="4" w:space="4" w:color="auto"/>
+        </w:pBdr>
+        <w:autoSpaceDE w:val="0"/>
+        <w:autoSpaceDN w:val="0"/>
+        <w:adjustRightInd w:val="0"/>
+        <w:spacing w:after="0" w:line="240" w:lineRule="auto"/>
+        <w:rPr>
+          <w:rFonts w:ascii="Courier New" w:hAnsi="Courier New" w:cs="Courier New"/>
+        </w:rPr>
+      </w:pPr>
+      <w:r>
+        <w:rPr>
+          <w:rFonts w:ascii="Courier New" w:hAnsi="Courier New" w:cs="Courier New"/>
+        </w:rPr>
+        <w:t xml:space="preserve">        exception</w:t>
+      </w:r>
+      <w:r>
+        <w:rPr>
+          <w:rFonts w:ascii="Courier New" w:hAnsi="Courier New" w:cs="Courier New"/>
+        </w:rPr>
+        <w:t>;</w:t>
       </w:r>
     </w:p>
     <w:p>
@@ -1067,13 +1363,11 @@
         <w:spacing w:after="0" w:line="240" w:lineRule="auto"/>
         <w:rPr>
           <w:rFonts w:ascii="Courier New" w:hAnsi="Courier New" w:cs="Courier New"/>
-          <w:lang w:val="en-US"/>
-        </w:rPr>
-      </w:pPr>
-      <w:r>
-        <w:rPr>
-          <w:rFonts w:ascii="Courier New" w:hAnsi="Courier New" w:cs="Courier New"/>
-          <w:lang w:val="en-US"/>
+        </w:rPr>
+      </w:pPr>
+      <w:r>
+        <w:rPr>
+          <w:rFonts w:ascii="Courier New" w:hAnsi="Courier New" w:cs="Courier New"/>
         </w:rPr>
         <w:t>set term ;^</w:t>
       </w:r>
@@ -1086,259 +1380,13 @@
     <w:p>
       <w:pPr>
         <w:pStyle w:val="a3"/>
-        <w:rPr>
-          <w:rFonts w:ascii="Times New Roman" w:hAnsi="Times New Roman" w:cs="Times New Roman"/>
-          <w:sz w:val="28"/>
-          <w:szCs w:val="28"/>
-        </w:rPr>
-      </w:pPr>
-      <w:r>
-        <w:rPr>
-          <w:rFonts w:ascii="Times New Roman" w:hAnsi="Times New Roman" w:cs="Times New Roman"/>
-          <w:sz w:val="28"/>
-          <w:szCs w:val="28"/>
-        </w:rPr>
-        <w:t xml:space="preserve">Затем был создан триггер для контроля целостности данных в подчиненной таблице при удалении/изменении записей в главной таблице </w:t>
-      </w:r>
-      <w:r>
-        <w:rPr>
-          <w:rFonts w:ascii="Times New Roman" w:hAnsi="Times New Roman" w:cs="Times New Roman"/>
-          <w:sz w:val="28"/>
-          <w:szCs w:val="28"/>
-          <w:lang w:val="en-US"/>
-        </w:rPr>
-        <w:t>Developers</w:t>
-      </w:r>
-    </w:p>
-    <w:p>
-      <w:pPr>
-        <w:pBdr>
-          <w:top w:val="single" w:sz="4" w:space="1" w:color="auto"/>
-          <w:left w:val="single" w:sz="4" w:space="4" w:color="auto"/>
-          <w:bottom w:val="single" w:sz="4" w:space="1" w:color="auto"/>
-          <w:right w:val="single" w:sz="4" w:space="4" w:color="auto"/>
-        </w:pBdr>
-        <w:autoSpaceDE w:val="0"/>
-        <w:autoSpaceDN w:val="0"/>
-        <w:adjustRightInd w:val="0"/>
-        <w:spacing w:after="0" w:line="240" w:lineRule="auto"/>
-        <w:rPr>
-          <w:rFonts w:ascii="Courier New" w:hAnsi="Courier New" w:cs="Courier New"/>
-        </w:rPr>
-      </w:pPr>
-      <w:r>
-        <w:rPr>
-          <w:rFonts w:ascii="Courier New" w:hAnsi="Courier New" w:cs="Courier New"/>
-        </w:rPr>
-        <w:t>set term ^;</w:t>
-      </w:r>
-    </w:p>
-    <w:p>
-      <w:pPr>
-        <w:pBdr>
-          <w:top w:val="single" w:sz="4" w:space="1" w:color="auto"/>
-          <w:left w:val="single" w:sz="4" w:space="4" w:color="auto"/>
-          <w:bottom w:val="single" w:sz="4" w:space="1" w:color="auto"/>
-          <w:right w:val="single" w:sz="4" w:space="4" w:color="auto"/>
-        </w:pBdr>
-        <w:autoSpaceDE w:val="0"/>
-        <w:autoSpaceDN w:val="0"/>
-        <w:adjustRightInd w:val="0"/>
-        <w:spacing w:after="0" w:line="240" w:lineRule="auto"/>
-        <w:rPr>
-          <w:rFonts w:ascii="Courier New" w:hAnsi="Courier New" w:cs="Courier New"/>
-        </w:rPr>
-      </w:pPr>
-      <w:r>
-        <w:rPr>
-          <w:rFonts w:ascii="Courier New" w:hAnsi="Courier New" w:cs="Courier New"/>
-        </w:rPr>
-        <w:t>CREATE OR ALTER trigger Control for developers</w:t>
-      </w:r>
-    </w:p>
-    <w:p>
-      <w:pPr>
-        <w:pBdr>
-          <w:top w:val="single" w:sz="4" w:space="1" w:color="auto"/>
-          <w:left w:val="single" w:sz="4" w:space="4" w:color="auto"/>
-          <w:bottom w:val="single" w:sz="4" w:space="1" w:color="auto"/>
-          <w:right w:val="single" w:sz="4" w:space="4" w:color="auto"/>
-        </w:pBdr>
-        <w:autoSpaceDE w:val="0"/>
-        <w:autoSpaceDN w:val="0"/>
-        <w:adjustRightInd w:val="0"/>
-        <w:spacing w:after="0" w:line="240" w:lineRule="auto"/>
-        <w:rPr>
-          <w:rFonts w:ascii="Courier New" w:hAnsi="Courier New" w:cs="Courier New"/>
-        </w:rPr>
-      </w:pPr>
-      <w:r>
-        <w:rPr>
-          <w:rFonts w:ascii="Courier New" w:hAnsi="Courier New" w:cs="Courier New"/>
-        </w:rPr>
-        <w:t>active before delete or update</w:t>
-      </w:r>
-    </w:p>
-    <w:p>
-      <w:pPr>
-        <w:pBdr>
-          <w:top w:val="single" w:sz="4" w:space="1" w:color="auto"/>
-          <w:left w:val="single" w:sz="4" w:space="4" w:color="auto"/>
-          <w:bottom w:val="single" w:sz="4" w:space="1" w:color="auto"/>
-          <w:right w:val="single" w:sz="4" w:space="4" w:color="auto"/>
-        </w:pBdr>
-        <w:autoSpaceDE w:val="0"/>
-        <w:autoSpaceDN w:val="0"/>
-        <w:adjustRightInd w:val="0"/>
-        <w:spacing w:after="0" w:line="240" w:lineRule="auto"/>
-        <w:rPr>
-          <w:rFonts w:ascii="Courier New" w:hAnsi="Courier New" w:cs="Courier New"/>
-        </w:rPr>
-      </w:pPr>
-      <w:r>
-        <w:rPr>
-          <w:rFonts w:ascii="Courier New" w:hAnsi="Courier New" w:cs="Courier New"/>
-        </w:rPr>
-        <w:t>AS</w:t>
-      </w:r>
-    </w:p>
-    <w:p>
-      <w:pPr>
-        <w:pBdr>
-          <w:top w:val="single" w:sz="4" w:space="1" w:color="auto"/>
-          <w:left w:val="single" w:sz="4" w:space="4" w:color="auto"/>
-          <w:bottom w:val="single" w:sz="4" w:space="1" w:color="auto"/>
-          <w:right w:val="single" w:sz="4" w:space="4" w:color="auto"/>
-        </w:pBdr>
-        <w:autoSpaceDE w:val="0"/>
-        <w:autoSpaceDN w:val="0"/>
-        <w:adjustRightInd w:val="0"/>
-        <w:spacing w:after="0" w:line="240" w:lineRule="auto"/>
-        <w:rPr>
-          <w:rFonts w:ascii="Courier New" w:hAnsi="Courier New" w:cs="Courier New"/>
-        </w:rPr>
-      </w:pPr>
-      <w:r>
-        <w:rPr>
-          <w:rFonts w:ascii="Courier New" w:hAnsi="Courier New" w:cs="Courier New"/>
-        </w:rPr>
-        <w:t>begin</w:t>
-      </w:r>
-    </w:p>
-    <w:p>
-      <w:pPr>
-        <w:pBdr>
-          <w:top w:val="single" w:sz="4" w:space="1" w:color="auto"/>
-          <w:left w:val="single" w:sz="4" w:space="4" w:color="auto"/>
-          <w:bottom w:val="single" w:sz="4" w:space="1" w:color="auto"/>
-          <w:right w:val="single" w:sz="4" w:space="4" w:color="auto"/>
-        </w:pBdr>
-        <w:autoSpaceDE w:val="0"/>
-        <w:autoSpaceDN w:val="0"/>
-        <w:adjustRightInd w:val="0"/>
-        <w:spacing w:after="0" w:line="240" w:lineRule="auto"/>
-        <w:rPr>
-          <w:rFonts w:ascii="Courier New" w:hAnsi="Courier New" w:cs="Courier New"/>
-        </w:rPr>
-      </w:pPr>
-      <w:r>
-        <w:rPr>
-          <w:rFonts w:ascii="Courier New" w:hAnsi="Courier New" w:cs="Courier New"/>
-        </w:rPr>
-        <w:t xml:space="preserve">    if (OLD.id in (select games.dev_id from games)) then</w:t>
-      </w:r>
-    </w:p>
-    <w:p>
-      <w:pPr>
-        <w:pBdr>
-          <w:top w:val="single" w:sz="4" w:space="1" w:color="auto"/>
-          <w:left w:val="single" w:sz="4" w:space="4" w:color="auto"/>
-          <w:bottom w:val="single" w:sz="4" w:space="1" w:color="auto"/>
-          <w:right w:val="single" w:sz="4" w:space="4" w:color="auto"/>
-        </w:pBdr>
-        <w:autoSpaceDE w:val="0"/>
-        <w:autoSpaceDN w:val="0"/>
-        <w:adjustRightInd w:val="0"/>
-        <w:spacing w:after="0" w:line="240" w:lineRule="auto"/>
-        <w:rPr>
-          <w:rFonts w:ascii="Courier New" w:hAnsi="Courier New" w:cs="Courier New"/>
-        </w:rPr>
-      </w:pPr>
-      <w:r>
-        <w:rPr>
-          <w:rFonts w:ascii="Courier New" w:hAnsi="Courier New" w:cs="Courier New"/>
-        </w:rPr>
-        <w:t xml:space="preserve">        exception</w:t>
-      </w:r>
-      <w:r>
-        <w:rPr>
-          <w:rFonts w:ascii="Courier New" w:hAnsi="Courier New" w:cs="Courier New"/>
-        </w:rPr>
-        <w:t>;</w:t>
-      </w:r>
-    </w:p>
-    <w:p>
-      <w:pPr>
-        <w:pBdr>
-          <w:top w:val="single" w:sz="4" w:space="1" w:color="auto"/>
-          <w:left w:val="single" w:sz="4" w:space="4" w:color="auto"/>
-          <w:bottom w:val="single" w:sz="4" w:space="1" w:color="auto"/>
-          <w:right w:val="single" w:sz="4" w:space="4" w:color="auto"/>
-        </w:pBdr>
-        <w:autoSpaceDE w:val="0"/>
-        <w:autoSpaceDN w:val="0"/>
-        <w:adjustRightInd w:val="0"/>
-        <w:spacing w:after="0" w:line="240" w:lineRule="auto"/>
-        <w:rPr>
-          <w:rFonts w:ascii="Courier New" w:hAnsi="Courier New" w:cs="Courier New"/>
-        </w:rPr>
-      </w:pPr>
-      <w:r>
-        <w:rPr>
-          <w:rFonts w:ascii="Courier New" w:hAnsi="Courier New" w:cs="Courier New"/>
-        </w:rPr>
-        <w:t>end^</w:t>
-      </w:r>
-    </w:p>
-    <w:p>
-      <w:pPr>
-        <w:pBdr>
-          <w:top w:val="single" w:sz="4" w:space="1" w:color="auto"/>
-          <w:left w:val="single" w:sz="4" w:space="4" w:color="auto"/>
-          <w:bottom w:val="single" w:sz="4" w:space="1" w:color="auto"/>
-          <w:right w:val="single" w:sz="4" w:space="4" w:color="auto"/>
-        </w:pBdr>
-        <w:autoSpaceDE w:val="0"/>
-        <w:autoSpaceDN w:val="0"/>
-        <w:adjustRightInd w:val="0"/>
-        <w:spacing w:after="0" w:line="240" w:lineRule="auto"/>
-        <w:rPr>
-          <w:rFonts w:ascii="Courier New" w:hAnsi="Courier New" w:cs="Courier New"/>
-        </w:rPr>
-      </w:pPr>
-      <w:r>
-        <w:rPr>
-          <w:rFonts w:ascii="Courier New" w:hAnsi="Courier New" w:cs="Courier New"/>
-        </w:rPr>
-        <w:t>set term ;^</w:t>
-      </w:r>
+      </w:pPr>
     </w:p>
     <w:p>
       <w:pPr>
         <w:pStyle w:val="a3"/>
       </w:pPr>
-    </w:p>
-    <w:p>
-      <w:pPr>
-        <w:pStyle w:val="a3"/>
-      </w:pPr>
-    </w:p>
-    <w:p>
-      <w:pPr>
-        <w:pStyle w:val="a3"/>
-      </w:pPr>
-      <w:r>
-        <w:lastRenderedPageBreak/>
+      <w:r>
         <w:t>Индивидуальное задание:</w:t>
       </w:r>
     </w:p>
@@ -1753,8 +1801,10 @@
       <w:r>
         <w:rPr>
           <w:rFonts w:ascii="Times New Roman" w:hAnsi="Times New Roman" w:cs="Times New Roman"/>
-          <w:sz w:val="28"/>
-          <w:szCs w:val="28"/>
+          <w:noProof/>
+          <w:sz w:val="28"/>
+          <w:szCs w:val="28"/>
+          <w:lang w:eastAsia="ru-RU"/>
         </w:rPr>
         <w:drawing>
           <wp:inline distT="0" distB="0" distL="0" distR="0" wp14:anchorId="426CFA1A" wp14:editId="69C39195">
@@ -2266,8 +2316,6 @@
         </w:rPr>
         <w:t xml:space="preserve"> </w:t>
       </w:r>
-      <w:bookmarkStart w:id="0" w:name="_GoBack"/>
-      <w:bookmarkEnd w:id="0"/>
       <w:r>
         <w:rPr>
           <w:rFonts w:ascii="Times New Roman" w:hAnsi="Times New Roman" w:cs="Times New Roman"/>
@@ -2289,8 +2337,10 @@
       <w:r>
         <w:rPr>
           <w:rFonts w:ascii="Times New Roman" w:hAnsi="Times New Roman" w:cs="Times New Roman"/>
-          <w:sz w:val="28"/>
-          <w:szCs w:val="28"/>
+          <w:noProof/>
+          <w:sz w:val="28"/>
+          <w:szCs w:val="28"/>
+          <w:lang w:eastAsia="ru-RU"/>
         </w:rPr>
         <w:drawing>
           <wp:inline distT="0" distB="0" distL="0" distR="0" wp14:anchorId="5E94E4E1" wp14:editId="111D801B">
@@ -2427,7 +2477,39 @@
           <w:sz w:val="28"/>
           <w:szCs w:val="28"/>
         </w:rPr>
-        <w:t>При данном контроле, или при добавлении записей в БД, при определенных условиях, благодаря триггерам выводятся диагностические сообщения.</w:t>
+        <w:t>При данном контроле, или при добавлении записей в БД, при определенных условиях</w:t>
+      </w:r>
+      <w:r>
+        <w:rPr>
+          <w:rFonts w:ascii="Times New Roman" w:hAnsi="Times New Roman" w:cs="Times New Roman"/>
+          <w:sz w:val="28"/>
+          <w:szCs w:val="28"/>
+        </w:rPr>
+        <w:t>(условиях вызова триггера)</w:t>
+      </w:r>
+      <w:r>
+        <w:rPr>
+          <w:rFonts w:ascii="Times New Roman" w:hAnsi="Times New Roman" w:cs="Times New Roman"/>
+          <w:sz w:val="28"/>
+          <w:szCs w:val="28"/>
+        </w:rPr>
+        <w:t xml:space="preserve"> выводятся диагностические сообщения</w:t>
+      </w:r>
+      <w:r>
+        <w:rPr>
+          <w:rFonts w:ascii="Times New Roman" w:hAnsi="Times New Roman" w:cs="Times New Roman"/>
+          <w:sz w:val="28"/>
+          <w:szCs w:val="28"/>
+        </w:rPr>
+        <w:t>(с помощью использования исключений)</w:t>
+      </w:r>
+      <w:r>
+        <w:rPr>
+          <w:rFonts w:ascii="Times New Roman" w:hAnsi="Times New Roman" w:cs="Times New Roman"/>
+          <w:sz w:val="28"/>
+          <w:szCs w:val="28"/>
+        </w:rPr>
+        <w:t>.</w:t>
       </w:r>
       <w:r>
         <w:rPr>
@@ -2468,7 +2550,25 @@
           <w:sz w:val="28"/>
           <w:szCs w:val="28"/>
         </w:rPr>
-        <w:t>ограничения на вносимые данные согласно требованиям БД.</w:t>
+        <w:t>ограничения на внос</w:t>
+      </w:r>
+      <w:r>
+        <w:rPr>
+          <w:rFonts w:ascii="Times New Roman" w:hAnsi="Times New Roman" w:cs="Times New Roman"/>
+          <w:sz w:val="28"/>
+          <w:szCs w:val="28"/>
+        </w:rPr>
+        <w:t>имые данные согласно требованиям предметной области</w:t>
+      </w:r>
+      <w:bookmarkStart w:id="0" w:name="_GoBack"/>
+      <w:bookmarkEnd w:id="0"/>
+      <w:r>
+        <w:rPr>
+          <w:rFonts w:ascii="Times New Roman" w:hAnsi="Times New Roman" w:cs="Times New Roman"/>
+          <w:sz w:val="28"/>
+          <w:szCs w:val="28"/>
+        </w:rPr>
+        <w:t xml:space="preserve"> БД.</w:t>
       </w:r>
     </w:p>
     <w:sectPr>

</xml_diff>